<commit_message>
Update NCTU DS HW2 20210601
</commit_message>
<xml_diff>
--- a/Data Structures and Object-oriented Programming/NCTU/HW2/report_609001002.docx
+++ b/Data Structures and Object-oriented Programming/NCTU/HW2/report_609001002.docx
@@ -5,6 +5,7 @@
     <w:p>
       <w:pPr>
         <w:spacing w:line="0" w:lineRule="atLeast"/>
+        <w:jc w:val="both"/>
         <w:rPr>
           <w:rFonts w:ascii="微軟正黑體" w:eastAsia="微軟正黑體" w:hAnsi="微軟正黑體"/>
           <w:b/>
@@ -46,7 +47,8 @@
     </w:p>
     <w:p>
       <w:pPr>
-        <w:spacing w:beforeLines="10" w:before="36" w:afterLines="10" w:after="36" w:line="0" w:lineRule="atLeast"/>
+        <w:spacing w:beforeLines="50" w:before="180" w:afterLines="10" w:after="36" w:line="0" w:lineRule="atLeast"/>
+        <w:jc w:val="both"/>
         <w:rPr>
           <w:rFonts w:ascii="微軟正黑體" w:eastAsia="微軟正黑體" w:hAnsi="微軟正黑體"/>
           <w:b/>
@@ -82,8 +84,9 @@
     <w:p>
       <w:pPr>
         <w:spacing w:line="0" w:lineRule="atLeast"/>
-        <w:rPr>
-          <w:rFonts w:ascii="微軟正黑體" w:eastAsia="微軟正黑體" w:hAnsi="微軟正黑體" w:hint="eastAsia"/>
+        <w:jc w:val="both"/>
+        <w:rPr>
+          <w:rFonts w:ascii="微軟正黑體" w:eastAsia="微軟正黑體" w:hAnsi="微軟正黑體"/>
         </w:rPr>
       </w:pPr>
       <w:r>
@@ -150,13 +153,19 @@
         <w:rPr>
           <w:rFonts w:ascii="微軟正黑體" w:eastAsia="微軟正黑體" w:hAnsi="微軟正黑體" w:hint="eastAsia"/>
         </w:rPr>
-        <w:t>擁有優秀的</w:t>
-      </w:r>
-      <w:r>
-        <w:rPr>
-          <w:rFonts w:ascii="微軟正黑體" w:eastAsia="微軟正黑體" w:hAnsi="微軟正黑體" w:hint="eastAsia"/>
-        </w:rPr>
-        <w:t>平均時間效率</w:t>
+        <w:t>，</w:t>
+      </w:r>
+      <w:r>
+        <w:rPr>
+          <w:rFonts w:ascii="微軟正黑體" w:eastAsia="微軟正黑體" w:hAnsi="微軟正黑體" w:hint="eastAsia"/>
+        </w:rPr>
+        <w:t>擁有優秀的平均時間</w:t>
+      </w:r>
+      <w:r>
+        <w:rPr>
+          <w:rFonts w:ascii="微軟正黑體" w:eastAsia="微軟正黑體" w:hAnsi="微軟正黑體" w:hint="eastAsia"/>
+        </w:rPr>
+        <w:t>複雜度</w:t>
       </w:r>
       <w:r>
         <w:rPr>
@@ -168,17 +177,46 @@
         <w:rPr>
           <w:rFonts w:ascii="微軟正黑體" w:eastAsia="微軟正黑體" w:hAnsi="微軟正黑體" w:hint="eastAsia"/>
         </w:rPr>
-        <w:t>，然而，這兩者在不同場景下各有優缺，下面進行詳細介紹。</w:t>
-      </w:r>
-    </w:p>
-    <w:p>
-      <w:pPr>
-        <w:spacing w:beforeLines="10" w:before="36" w:afterLines="10" w:after="36" w:line="0" w:lineRule="atLeast"/>
+        <w:t>，為</w:t>
+      </w:r>
+      <w:r>
+        <w:rPr>
+          <w:rFonts w:ascii="微軟正黑體" w:eastAsia="微軟正黑體" w:hAnsi="微軟正黑體"/>
+        </w:rPr>
+        <w:t>O(</w:t>
+      </w:r>
+      <w:proofErr w:type="spellStart"/>
+      <w:r>
+        <w:rPr>
+          <w:rFonts w:ascii="微軟正黑體" w:eastAsia="微軟正黑體" w:hAnsi="微軟正黑體"/>
+        </w:rPr>
+        <w:t>nlogn</w:t>
+      </w:r>
+      <w:proofErr w:type="spellEnd"/>
+      <w:r>
+        <w:rPr>
+          <w:rFonts w:ascii="微軟正黑體" w:eastAsia="微軟正黑體" w:hAnsi="微軟正黑體"/>
+        </w:rPr>
+        <w:t>)</w:t>
+      </w:r>
+      <w:r>
+        <w:rPr>
+          <w:rFonts w:ascii="微軟正黑體" w:eastAsia="微軟正黑體" w:hAnsi="微軟正黑體" w:hint="eastAsia"/>
+        </w:rPr>
+        <w:t>，然而這兩者各有優缺，下面進行詳細介紹。</w:t>
+      </w:r>
+    </w:p>
+    <w:p>
+      <w:pPr>
+        <w:spacing w:beforeLines="50" w:before="180" w:afterLines="10" w:after="36" w:line="0" w:lineRule="atLeast"/>
+        <w:jc w:val="both"/>
         <w:rPr>
           <w:rFonts w:ascii="微軟正黑體" w:eastAsia="微軟正黑體" w:hAnsi="微軟正黑體"/>
           <w:b/>
           <w:bCs/>
           <w:color w:val="0432FF"/>
+          <w:sz w:val="28"/>
+          <w:szCs w:val="28"/>
         </w:rPr>
       </w:pPr>
       <w:r>
@@ -187,6 +225,8 @@
           <w:b/>
           <w:bCs/>
           <w:color w:val="0432FF"/>
+          <w:sz w:val="28"/>
+          <w:szCs w:val="28"/>
         </w:rPr>
         <w:t xml:space="preserve">2. </w:t>
       </w:r>
@@ -196,13 +236,16 @@
           <w:b/>
           <w:bCs/>
           <w:color w:val="0432FF"/>
+          <w:sz w:val="28"/>
+          <w:szCs w:val="28"/>
         </w:rPr>
         <w:t>Implement Details</w:t>
       </w:r>
     </w:p>
     <w:p>
       <w:pPr>
-        <w:spacing w:line="0" w:lineRule="atLeast"/>
+        <w:spacing w:beforeLines="10" w:before="36" w:afterLines="10" w:after="36" w:line="0" w:lineRule="atLeast"/>
+        <w:jc w:val="both"/>
         <w:rPr>
           <w:rFonts w:ascii="微軟正黑體" w:eastAsia="微軟正黑體" w:hAnsi="微軟正黑體"/>
         </w:rPr>
@@ -223,14 +266,747 @@
     <w:p>
       <w:pPr>
         <w:spacing w:line="0" w:lineRule="atLeast"/>
-        <w:rPr>
-          <w:rFonts w:ascii="微軟正黑體" w:eastAsia="微軟正黑體" w:hAnsi="微軟正黑體"/>
-        </w:rPr>
-      </w:pPr>
-    </w:p>
-    <w:p>
-      <w:pPr>
-        <w:spacing w:line="0" w:lineRule="atLeast"/>
+        <w:ind w:firstLine="480"/>
+        <w:jc w:val="both"/>
+        <w:rPr>
+          <w:rFonts w:ascii="微軟正黑體" w:eastAsia="微軟正黑體" w:hAnsi="微軟正黑體"/>
+        </w:rPr>
+      </w:pPr>
+      <w:r>
+        <w:rPr>
+          <w:rFonts w:ascii="微軟正黑體" w:eastAsia="微軟正黑體" w:hAnsi="微軟正黑體" w:hint="eastAsia"/>
+        </w:rPr>
+        <w:t>圖</w:t>
+      </w:r>
+      <w:r>
+        <w:rPr>
+          <w:rFonts w:ascii="微軟正黑體" w:eastAsia="微軟正黑體" w:hAnsi="微軟正黑體"/>
+        </w:rPr>
+        <w:t>1</w:t>
+      </w:r>
+      <w:r>
+        <w:rPr>
+          <w:rFonts w:ascii="微軟正黑體" w:eastAsia="微軟正黑體" w:hAnsi="微軟正黑體" w:hint="eastAsia"/>
+        </w:rPr>
+        <w:t>為</w:t>
+      </w:r>
+      <w:r>
+        <w:rPr>
+          <w:rFonts w:ascii="微軟正黑體" w:eastAsia="微軟正黑體" w:hAnsi="微軟正黑體"/>
+        </w:rPr>
+        <w:t>Quick sort</w:t>
+      </w:r>
+      <w:r>
+        <w:rPr>
+          <w:rFonts w:ascii="微軟正黑體" w:eastAsia="微軟正黑體" w:hAnsi="微軟正黑體" w:hint="eastAsia"/>
+        </w:rPr>
+        <w:t>的程式碼，此演算法採用了分治法</w:t>
+      </w:r>
+      <w:r>
+        <w:rPr>
+          <w:rFonts w:ascii="微軟正黑體" w:eastAsia="微軟正黑體" w:hAnsi="微軟正黑體"/>
+        </w:rPr>
+        <w:t>(divide-</w:t>
+      </w:r>
+      <w:r>
+        <w:rPr>
+          <w:rFonts w:ascii="微軟正黑體" w:eastAsia="微軟正黑體" w:hAnsi="微軟正黑體" w:hint="eastAsia"/>
+        </w:rPr>
+        <w:t>a</w:t>
+      </w:r>
+      <w:r>
+        <w:rPr>
+          <w:rFonts w:ascii="微軟正黑體" w:eastAsia="微軟正黑體" w:hAnsi="微軟正黑體"/>
+        </w:rPr>
+        <w:t>nd-conquer algorithm)</w:t>
+      </w:r>
+      <w:r>
+        <w:rPr>
+          <w:rFonts w:ascii="微軟正黑體" w:eastAsia="微軟正黑體" w:hAnsi="微軟正黑體" w:hint="eastAsia"/>
+        </w:rPr>
+        <w:t>，會將傳入的</w:t>
+      </w:r>
+      <w:r>
+        <w:rPr>
+          <w:rFonts w:ascii="微軟正黑體" w:eastAsia="微軟正黑體" w:hAnsi="微軟正黑體"/>
+        </w:rPr>
+        <w:t>array</w:t>
+      </w:r>
+      <w:r>
+        <w:rPr>
+          <w:rFonts w:ascii="微軟正黑體" w:eastAsia="微軟正黑體" w:hAnsi="微軟正黑體" w:hint="eastAsia"/>
+        </w:rPr>
+        <w:t>拆成兩個</w:t>
+      </w:r>
+      <w:r>
+        <w:rPr>
+          <w:rFonts w:ascii="微軟正黑體" w:eastAsia="微軟正黑體" w:hAnsi="微軟正黑體"/>
+        </w:rPr>
+        <w:t>subarray</w:t>
+      </w:r>
+      <w:r>
+        <w:rPr>
+          <w:rFonts w:ascii="微軟正黑體" w:eastAsia="微軟正黑體" w:hAnsi="微軟正黑體" w:hint="eastAsia"/>
+        </w:rPr>
+        <w:t>，再分別對兩個</w:t>
+      </w:r>
+      <w:r>
+        <w:rPr>
+          <w:rFonts w:ascii="微軟正黑體" w:eastAsia="微軟正黑體" w:hAnsi="微軟正黑體"/>
+        </w:rPr>
+        <w:t>subarray</w:t>
+      </w:r>
+      <w:r>
+        <w:rPr>
+          <w:rFonts w:ascii="微軟正黑體" w:eastAsia="微軟正黑體" w:hAnsi="微軟正黑體" w:hint="eastAsia"/>
+        </w:rPr>
+        <w:t>進行遞迴排序；</w:t>
+      </w:r>
+      <w:r>
+        <w:rPr>
+          <w:rFonts w:ascii="微軟正黑體" w:eastAsia="微軟正黑體" w:hAnsi="微軟正黑體"/>
+        </w:rPr>
+        <w:t>Quick sort</w:t>
+      </w:r>
+      <w:r>
+        <w:rPr>
+          <w:rFonts w:ascii="微軟正黑體" w:eastAsia="微軟正黑體" w:hAnsi="微軟正黑體" w:hint="eastAsia"/>
+        </w:rPr>
+        <w:t>的</w:t>
+      </w:r>
+      <w:r>
+        <w:rPr>
+          <w:rFonts w:ascii="微軟正黑體" w:eastAsia="微軟正黑體" w:hAnsi="微軟正黑體"/>
+        </w:rPr>
+        <w:t>function</w:t>
+      </w:r>
+      <w:r>
+        <w:rPr>
+          <w:rFonts w:ascii="微軟正黑體" w:eastAsia="微軟正黑體" w:hAnsi="微軟正黑體" w:hint="eastAsia"/>
+        </w:rPr>
+        <w:t>中可分成四大部分：遞迴出口、選擇基準</w:t>
+      </w:r>
+      <w:r>
+        <w:rPr>
+          <w:rFonts w:ascii="微軟正黑體" w:eastAsia="微軟正黑體" w:hAnsi="微軟正黑體"/>
+        </w:rPr>
+        <w:t>(pivot)</w:t>
+      </w:r>
+      <w:r>
+        <w:rPr>
+          <w:rFonts w:ascii="微軟正黑體" w:eastAsia="微軟正黑體" w:hAnsi="微軟正黑體" w:hint="eastAsia"/>
+        </w:rPr>
+        <w:t>、根據基準劃分兩個</w:t>
+      </w:r>
+      <w:r>
+        <w:rPr>
+          <w:rFonts w:ascii="微軟正黑體" w:eastAsia="微軟正黑體" w:hAnsi="微軟正黑體"/>
+        </w:rPr>
+        <w:t>subarray</w:t>
+      </w:r>
+      <w:r>
+        <w:rPr>
+          <w:rFonts w:ascii="微軟正黑體" w:eastAsia="微軟正黑體" w:hAnsi="微軟正黑體" w:hint="eastAsia"/>
+        </w:rPr>
+        <w:t>、將</w:t>
+      </w:r>
+      <w:r>
+        <w:rPr>
+          <w:rFonts w:ascii="微軟正黑體" w:eastAsia="微軟正黑體" w:hAnsi="微軟正黑體"/>
+        </w:rPr>
+        <w:t>subarray</w:t>
+      </w:r>
+      <w:r>
+        <w:rPr>
+          <w:rFonts w:ascii="微軟正黑體" w:eastAsia="微軟正黑體" w:hAnsi="微軟正黑體" w:hint="eastAsia"/>
+        </w:rPr>
+        <w:t>再傳入</w:t>
+      </w:r>
+      <w:r>
+        <w:rPr>
+          <w:rFonts w:ascii="微軟正黑體" w:eastAsia="微軟正黑體" w:hAnsi="微軟正黑體"/>
+        </w:rPr>
+        <w:t>Quick sort</w:t>
+      </w:r>
+      <w:r>
+        <w:rPr>
+          <w:rFonts w:ascii="微軟正黑體" w:eastAsia="微軟正黑體" w:hAnsi="微軟正黑體" w:hint="eastAsia"/>
+        </w:rPr>
+        <w:t>的</w:t>
+      </w:r>
+      <w:r>
+        <w:rPr>
+          <w:rFonts w:ascii="微軟正黑體" w:eastAsia="微軟正黑體" w:hAnsi="微軟正黑體"/>
+        </w:rPr>
+        <w:t>function</w:t>
+      </w:r>
+      <w:r>
+        <w:rPr>
+          <w:rFonts w:ascii="微軟正黑體" w:eastAsia="微軟正黑體" w:hAnsi="微軟正黑體" w:hint="eastAsia"/>
+        </w:rPr>
+        <w:t>。</w:t>
+      </w:r>
+    </w:p>
+    <w:p>
+      <w:pPr>
+        <w:spacing w:line="0" w:lineRule="atLeast"/>
+        <w:ind w:firstLine="480"/>
+        <w:jc w:val="both"/>
+        <w:rPr>
+          <w:rFonts w:ascii="微軟正黑體" w:eastAsia="微軟正黑體" w:hAnsi="微軟正黑體" w:hint="eastAsia"/>
+        </w:rPr>
+      </w:pPr>
+      <w:r>
+        <w:rPr>
+          <w:rFonts w:ascii="微軟正黑體" w:eastAsia="微軟正黑體" w:hAnsi="微軟正黑體" w:hint="eastAsia"/>
+        </w:rPr>
+        <w:t>傳入值上，被排序的</w:t>
+      </w:r>
+      <w:r>
+        <w:rPr>
+          <w:rFonts w:ascii="微軟正黑體" w:eastAsia="微軟正黑體" w:hAnsi="微軟正黑體"/>
+        </w:rPr>
+        <w:t>array</w:t>
+      </w:r>
+      <w:r>
+        <w:rPr>
+          <w:rFonts w:ascii="微軟正黑體" w:eastAsia="微軟正黑體" w:hAnsi="微軟正黑體" w:hint="eastAsia"/>
+        </w:rPr>
+        <w:t>以</w:t>
+      </w:r>
+      <w:r>
+        <w:rPr>
+          <w:rFonts w:ascii="微軟正黑體" w:eastAsia="微軟正黑體" w:hAnsi="微軟正黑體"/>
+        </w:rPr>
+        <w:t>pass-by-reference</w:t>
+      </w:r>
+      <w:r>
+        <w:rPr>
+          <w:rFonts w:ascii="微軟正黑體" w:eastAsia="微軟正黑體" w:hAnsi="微軟正黑體" w:hint="eastAsia"/>
+        </w:rPr>
+        <w:t>的方式傳入，兩個</w:t>
+      </w:r>
+      <w:r>
+        <w:rPr>
+          <w:rFonts w:ascii="微軟正黑體" w:eastAsia="微軟正黑體" w:hAnsi="微軟正黑體"/>
+        </w:rPr>
+        <w:t>int</w:t>
+      </w:r>
+      <w:r>
+        <w:rPr>
+          <w:rFonts w:ascii="微軟正黑體" w:eastAsia="微軟正黑體" w:hAnsi="微軟正黑體" w:hint="eastAsia"/>
+        </w:rPr>
+        <w:t>參數</w:t>
+      </w:r>
+      <w:r>
+        <w:rPr>
+          <w:rFonts w:ascii="微軟正黑體" w:eastAsia="微軟正黑體" w:hAnsi="微軟正黑體"/>
+        </w:rPr>
+        <w:t>left, right</w:t>
+      </w:r>
+      <w:r>
+        <w:rPr>
+          <w:rFonts w:ascii="微軟正黑體" w:eastAsia="微軟正黑體" w:hAnsi="微軟正黑體" w:hint="eastAsia"/>
+        </w:rPr>
+        <w:t>分別</w:t>
+      </w:r>
+      <w:r>
+        <w:rPr>
+          <w:rFonts w:ascii="微軟正黑體" w:eastAsia="微軟正黑體" w:hAnsi="微軟正黑體" w:hint="eastAsia"/>
+        </w:rPr>
+        <w:t>代表</w:t>
+      </w:r>
+      <w:r>
+        <w:rPr>
+          <w:rFonts w:ascii="微軟正黑體" w:eastAsia="微軟正黑體" w:hAnsi="微軟正黑體" w:hint="eastAsia"/>
+        </w:rPr>
+        <w:t>被</w:t>
+      </w:r>
+      <w:r>
+        <w:rPr>
+          <w:rFonts w:ascii="微軟正黑體" w:eastAsia="微軟正黑體" w:hAnsi="微軟正黑體" w:hint="eastAsia"/>
+        </w:rPr>
+        <w:t>排序的</w:t>
+      </w:r>
+      <w:r>
+        <w:rPr>
+          <w:rFonts w:ascii="微軟正黑體" w:eastAsia="微軟正黑體" w:hAnsi="微軟正黑體"/>
+        </w:rPr>
+        <w:t xml:space="preserve">array </w:t>
+      </w:r>
+      <w:r>
+        <w:rPr>
+          <w:rFonts w:ascii="微軟正黑體" w:eastAsia="微軟正黑體" w:hAnsi="微軟正黑體"/>
+        </w:rPr>
+        <w:t>index</w:t>
+      </w:r>
+      <w:r>
+        <w:rPr>
+          <w:rFonts w:ascii="微軟正黑體" w:eastAsia="微軟正黑體" w:hAnsi="微軟正黑體" w:hint="eastAsia"/>
+        </w:rPr>
+        <w:t>範圍，最小值是</w:t>
+      </w:r>
+      <w:r>
+        <w:rPr>
+          <w:rFonts w:ascii="微軟正黑體" w:eastAsia="微軟正黑體" w:hAnsi="微軟正黑體"/>
+        </w:rPr>
+        <w:t>left</w:t>
+      </w:r>
+      <w:r>
+        <w:rPr>
+          <w:rFonts w:ascii="微軟正黑體" w:eastAsia="微軟正黑體" w:hAnsi="微軟正黑體" w:hint="eastAsia"/>
+        </w:rPr>
+        <w:t>，最大值是</w:t>
+      </w:r>
+      <w:r>
+        <w:rPr>
+          <w:rFonts w:ascii="微軟正黑體" w:eastAsia="微軟正黑體" w:hAnsi="微軟正黑體"/>
+        </w:rPr>
+        <w:t>right</w:t>
+      </w:r>
+      <w:r>
+        <w:rPr>
+          <w:rFonts w:ascii="微軟正黑體" w:eastAsia="微軟正黑體" w:hAnsi="微軟正黑體" w:hint="eastAsia"/>
+        </w:rPr>
+        <w:t>，圖像上可代表被排序</w:t>
+      </w:r>
+      <w:r>
+        <w:rPr>
+          <w:rFonts w:ascii="微軟正黑體" w:eastAsia="微軟正黑體" w:hAnsi="微軟正黑體"/>
+        </w:rPr>
+        <w:t>array</w:t>
+      </w:r>
+      <w:r>
+        <w:rPr>
+          <w:rFonts w:ascii="微軟正黑體" w:eastAsia="微軟正黑體" w:hAnsi="微軟正黑體" w:hint="eastAsia"/>
+        </w:rPr>
+        <w:t>的最左端與最右端</w:t>
+      </w:r>
+      <w:r>
+        <w:rPr>
+          <w:rFonts w:ascii="微軟正黑體" w:eastAsia="微軟正黑體" w:hAnsi="微軟正黑體" w:hint="eastAsia"/>
+        </w:rPr>
+        <w:t>，因此當</w:t>
+      </w:r>
+      <w:r>
+        <w:rPr>
+          <w:rFonts w:ascii="微軟正黑體" w:eastAsia="微軟正黑體" w:hAnsi="微軟正黑體"/>
+        </w:rPr>
+        <w:t>left &gt;= right</w:t>
+      </w:r>
+      <w:r>
+        <w:rPr>
+          <w:rFonts w:ascii="微軟正黑體" w:eastAsia="微軟正黑體" w:hAnsi="微軟正黑體" w:hint="eastAsia"/>
+        </w:rPr>
+        <w:t>時</w:t>
+      </w:r>
+      <w:r>
+        <w:rPr>
+          <w:rFonts w:ascii="微軟正黑體" w:eastAsia="微軟正黑體" w:hAnsi="微軟正黑體" w:hint="eastAsia"/>
+        </w:rPr>
+        <w:t>，代表排序範圍只有</w:t>
+      </w:r>
+      <w:r>
+        <w:rPr>
+          <w:rFonts w:ascii="微軟正黑體" w:eastAsia="微軟正黑體" w:hAnsi="微軟正黑體"/>
+        </w:rPr>
+        <w:t>1</w:t>
+      </w:r>
+      <w:r>
+        <w:rPr>
+          <w:rFonts w:ascii="微軟正黑體" w:eastAsia="微軟正黑體" w:hAnsi="微軟正黑體" w:hint="eastAsia"/>
+        </w:rPr>
+        <w:t>個或沒有</w:t>
+      </w:r>
+      <w:r>
+        <w:rPr>
+          <w:rFonts w:ascii="微軟正黑體" w:eastAsia="微軟正黑體" w:hAnsi="微軟正黑體"/>
+        </w:rPr>
+        <w:t>element</w:t>
+      </w:r>
+      <w:r>
+        <w:rPr>
+          <w:rFonts w:ascii="微軟正黑體" w:eastAsia="微軟正黑體" w:hAnsi="微軟正黑體" w:hint="eastAsia"/>
+        </w:rPr>
+        <w:t>，即為遞迴出口條件；選擇</w:t>
+      </w:r>
+      <w:r>
+        <w:rPr>
+          <w:rFonts w:ascii="微軟正黑體" w:eastAsia="微軟正黑體" w:hAnsi="微軟正黑體"/>
+        </w:rPr>
+        <w:t>pivot</w:t>
+      </w:r>
+      <w:r>
+        <w:rPr>
+          <w:rFonts w:ascii="微軟正黑體" w:eastAsia="微軟正黑體" w:hAnsi="微軟正黑體" w:hint="eastAsia"/>
+        </w:rPr>
+        <w:t>上，我是以排序範圍內</w:t>
+      </w:r>
+      <w:r>
+        <w:rPr>
+          <w:rFonts w:ascii="微軟正黑體" w:eastAsia="微軟正黑體" w:hAnsi="微軟正黑體"/>
+        </w:rPr>
+        <w:t>index</w:t>
+      </w:r>
+      <w:r>
+        <w:rPr>
+          <w:rFonts w:ascii="微軟正黑體" w:eastAsia="微軟正黑體" w:hAnsi="微軟正黑體" w:hint="eastAsia"/>
+        </w:rPr>
+        <w:t>中間值所對應的</w:t>
+      </w:r>
+      <w:r>
+        <w:rPr>
+          <w:rFonts w:ascii="微軟正黑體" w:eastAsia="微軟正黑體" w:hAnsi="微軟正黑體"/>
+        </w:rPr>
+        <w:t>element</w:t>
+      </w:r>
+      <w:r>
+        <w:rPr>
+          <w:rFonts w:ascii="微軟正黑體" w:eastAsia="微軟正黑體" w:hAnsi="微軟正黑體" w:hint="eastAsia"/>
+        </w:rPr>
+        <w:t>作為</w:t>
+      </w:r>
+      <w:r>
+        <w:rPr>
+          <w:rFonts w:ascii="微軟正黑體" w:eastAsia="微軟正黑體" w:hAnsi="微軟正黑體"/>
+        </w:rPr>
+        <w:t>pivot</w:t>
+      </w:r>
+      <w:r>
+        <w:rPr>
+          <w:rFonts w:ascii="微軟正黑體" w:eastAsia="微軟正黑體" w:hAnsi="微軟正黑體" w:hint="eastAsia"/>
+        </w:rPr>
+        <w:t>；</w:t>
+      </w:r>
+      <w:r>
+        <w:rPr>
+          <w:rFonts w:ascii="微軟正黑體" w:eastAsia="微軟正黑體" w:hAnsi="微軟正黑體"/>
+        </w:rPr>
+        <w:t>partition</w:t>
+      </w:r>
+      <w:r>
+        <w:rPr>
+          <w:rFonts w:ascii="微軟正黑體" w:eastAsia="微軟正黑體" w:hAnsi="微軟正黑體" w:hint="eastAsia"/>
+        </w:rPr>
+        <w:t>上，會將排序範圍內</w:t>
+      </w:r>
+      <w:r>
+        <w:rPr>
+          <w:rFonts w:ascii="微軟正黑體" w:eastAsia="微軟正黑體" w:hAnsi="微軟正黑體"/>
+        </w:rPr>
+        <w:t>element &gt;= pivot</w:t>
+      </w:r>
+      <w:r>
+        <w:rPr>
+          <w:rFonts w:ascii="微軟正黑體" w:eastAsia="微軟正黑體" w:hAnsi="微軟正黑體" w:hint="eastAsia"/>
+        </w:rPr>
+        <w:t>放在</w:t>
+      </w:r>
+      <w:r>
+        <w:rPr>
+          <w:rFonts w:ascii="微軟正黑體" w:eastAsia="微軟正黑體" w:hAnsi="微軟正黑體"/>
+        </w:rPr>
+        <w:t>array</w:t>
+      </w:r>
+      <w:r>
+        <w:rPr>
+          <w:rFonts w:ascii="微軟正黑體" w:eastAsia="微軟正黑體" w:hAnsi="微軟正黑體" w:hint="eastAsia"/>
+        </w:rPr>
+        <w:t>右半部，</w:t>
+      </w:r>
+      <w:r>
+        <w:rPr>
+          <w:rFonts w:ascii="微軟正黑體" w:eastAsia="微軟正黑體" w:hAnsi="微軟正黑體"/>
+        </w:rPr>
+        <w:t>element &lt;= pivot</w:t>
+      </w:r>
+      <w:r>
+        <w:rPr>
+          <w:rFonts w:ascii="微軟正黑體" w:eastAsia="微軟正黑體" w:hAnsi="微軟正黑體" w:hint="eastAsia"/>
+        </w:rPr>
+        <w:t>放在左半部，操作上我使用了</w:t>
+      </w:r>
+      <w:r>
+        <w:rPr>
+          <w:rFonts w:ascii="微軟正黑體" w:eastAsia="微軟正黑體" w:hAnsi="微軟正黑體" w:hint="eastAsia"/>
+        </w:rPr>
+        <w:t>左指針</w:t>
+      </w:r>
+      <w:r>
+        <w:rPr>
+          <w:rFonts w:ascii="微軟正黑體" w:eastAsia="微軟正黑體" w:hAnsi="微軟正黑體"/>
+        </w:rPr>
+        <w:t>i</w:t>
+      </w:r>
+      <w:r>
+        <w:rPr>
+          <w:rFonts w:ascii="微軟正黑體" w:eastAsia="微軟正黑體" w:hAnsi="微軟正黑體" w:hint="eastAsia"/>
+        </w:rPr>
+        <w:t>與右指針</w:t>
+      </w:r>
+      <w:r>
+        <w:rPr>
+          <w:rFonts w:ascii="微軟正黑體" w:eastAsia="微軟正黑體" w:hAnsi="微軟正黑體"/>
+        </w:rPr>
+        <w:t>j</w:t>
+      </w:r>
+      <w:r>
+        <w:rPr>
+          <w:rFonts w:ascii="微軟正黑體" w:eastAsia="微軟正黑體" w:hAnsi="微軟正黑體" w:hint="eastAsia"/>
+        </w:rPr>
+        <w:t>，分別從排序範圍的最左與最右端往中心掃描，在兩指針相遇之前，左指針遇到</w:t>
+      </w:r>
+      <w:r>
+        <w:rPr>
+          <w:rFonts w:ascii="微軟正黑體" w:eastAsia="微軟正黑體" w:hAnsi="微軟正黑體"/>
+        </w:rPr>
+        <w:t>array[i] &gt;= pivot</w:t>
+      </w:r>
+      <w:r>
+        <w:rPr>
+          <w:rFonts w:ascii="微軟正黑體" w:eastAsia="微軟正黑體" w:hAnsi="微軟正黑體" w:hint="eastAsia"/>
+        </w:rPr>
+        <w:t>則停下來，右指針遇到</w:t>
+      </w:r>
+      <w:r>
+        <w:rPr>
+          <w:rFonts w:ascii="微軟正黑體" w:eastAsia="微軟正黑體" w:hAnsi="微軟正黑體"/>
+        </w:rPr>
+        <w:t>array[j] &lt;= pivot</w:t>
+      </w:r>
+      <w:r>
+        <w:rPr>
+          <w:rFonts w:ascii="微軟正黑體" w:eastAsia="微軟正黑體" w:hAnsi="微軟正黑體" w:hint="eastAsia"/>
+        </w:rPr>
+        <w:t>則停下來，接著兩指針所對應的</w:t>
+      </w:r>
+      <w:r>
+        <w:rPr>
+          <w:rFonts w:ascii="微軟正黑體" w:eastAsia="微軟正黑體" w:hAnsi="微軟正黑體"/>
+        </w:rPr>
+        <w:t>element</w:t>
+      </w:r>
+    </w:p>
+    <w:p>
+      <w:pPr>
+        <w:spacing w:beforeLines="10" w:before="36" w:line="0" w:lineRule="atLeast"/>
+        <w:jc w:val="center"/>
+        <w:rPr>
+          <w:rFonts w:ascii="微軟正黑體" w:eastAsia="微軟正黑體" w:hAnsi="微軟正黑體"/>
+        </w:rPr>
+      </w:pPr>
+      <w:r>
+        <w:rPr>
+          <w:rFonts w:ascii="微軟正黑體" w:eastAsia="微軟正黑體" w:hAnsi="微軟正黑體"/>
+        </w:rPr>
+        <w:drawing>
+          <wp:inline distT="0" distB="0" distL="0" distR="0" wp14:anchorId="32A4EDA5" wp14:editId="56C1F85C">
+            <wp:extent cx="5560142" cy="4154435"/>
+            <wp:effectExtent l="0" t="0" r="2540" b="0"/>
+            <wp:docPr id="1" name="圖片 1" descr="一張含有 桌 的圖片&#10;&#10;自動產生的描述"/>
+            <wp:cNvGraphicFramePr>
+              <a:graphicFrameLocks xmlns:a="http://schemas.openxmlformats.org/drawingml/2006/main" noChangeAspect="1"/>
+            </wp:cNvGraphicFramePr>
+            <a:graphic xmlns:a="http://schemas.openxmlformats.org/drawingml/2006/main">
+              <a:graphicData uri="http://schemas.openxmlformats.org/drawingml/2006/picture">
+                <pic:pic xmlns:pic="http://schemas.openxmlformats.org/drawingml/2006/picture">
+                  <pic:nvPicPr>
+                    <pic:cNvPr id="1" name="圖片 1" descr="一張含有 桌 的圖片&#10;&#10;自動產生的描述"/>
+                    <pic:cNvPicPr/>
+                  </pic:nvPicPr>
+                  <pic:blipFill>
+                    <a:blip r:embed="rId4"/>
+                    <a:stretch>
+                      <a:fillRect/>
+                    </a:stretch>
+                  </pic:blipFill>
+                  <pic:spPr>
+                    <a:xfrm>
+                      <a:off x="0" y="0"/>
+                      <a:ext cx="5565695" cy="4158584"/>
+                    </a:xfrm>
+                    <a:prstGeom prst="rect">
+                      <a:avLst/>
+                    </a:prstGeom>
+                  </pic:spPr>
+                </pic:pic>
+              </a:graphicData>
+            </a:graphic>
+          </wp:inline>
+        </w:drawing>
+      </w:r>
+    </w:p>
+    <w:p>
+      <w:pPr>
+        <w:spacing w:line="0" w:lineRule="atLeast"/>
+        <w:jc w:val="center"/>
+        <w:rPr>
+          <w:rFonts w:ascii="微軟正黑體" w:eastAsia="微軟正黑體" w:hAnsi="微軟正黑體" w:hint="eastAsia"/>
+          <w:sz w:val="20"/>
+          <w:szCs w:val="20"/>
+        </w:rPr>
+      </w:pPr>
+      <w:r>
+        <w:rPr>
+          <w:rFonts w:ascii="微軟正黑體" w:eastAsia="微軟正黑體" w:hAnsi="微軟正黑體" w:hint="eastAsia"/>
+          <w:sz w:val="20"/>
+          <w:szCs w:val="20"/>
+        </w:rPr>
+        <w:t>圖</w:t>
+      </w:r>
+      <w:r>
+        <w:rPr>
+          <w:rFonts w:ascii="微軟正黑體" w:eastAsia="微軟正黑體" w:hAnsi="微軟正黑體"/>
+          <w:sz w:val="20"/>
+          <w:szCs w:val="20"/>
+        </w:rPr>
+        <w:t>1.</w:t>
+      </w:r>
+      <w:r>
+        <w:rPr>
+          <w:rFonts w:ascii="微軟正黑體" w:eastAsia="微軟正黑體" w:hAnsi="微軟正黑體"/>
+          <w:sz w:val="20"/>
+          <w:szCs w:val="20"/>
+        </w:rPr>
+        <w:t xml:space="preserve"> Quick sort</w:t>
+      </w:r>
+      <w:r>
+        <w:rPr>
+          <w:rFonts w:ascii="微軟正黑體" w:eastAsia="微軟正黑體" w:hAnsi="微軟正黑體" w:hint="eastAsia"/>
+          <w:sz w:val="20"/>
+          <w:szCs w:val="20"/>
+        </w:rPr>
+        <w:t>程式碼</w:t>
+      </w:r>
+    </w:p>
+    <w:p>
+      <w:pPr>
+        <w:spacing w:line="0" w:lineRule="atLeast"/>
+        <w:jc w:val="both"/>
+        <w:rPr>
+          <w:rFonts w:ascii="微軟正黑體" w:eastAsia="微軟正黑體" w:hAnsi="微軟正黑體" w:hint="eastAsia"/>
+        </w:rPr>
+      </w:pPr>
+      <w:r>
+        <w:rPr>
+          <w:rFonts w:ascii="微軟正黑體" w:eastAsia="微軟正黑體" w:hAnsi="微軟正黑體" w:hint="eastAsia"/>
+        </w:rPr>
+        <w:lastRenderedPageBreak/>
+        <w:t>進行交換，交換完後指針繼續前進，重複以上動作直到兩指針超過彼此</w:t>
+      </w:r>
+      <w:r>
+        <w:rPr>
+          <w:rFonts w:ascii="微軟正黑體" w:eastAsia="微軟正黑體" w:hAnsi="微軟正黑體" w:hint="eastAsia"/>
+        </w:rPr>
+        <w:t>；</w:t>
+      </w:r>
+      <w:r>
+        <w:rPr>
+          <w:rFonts w:ascii="微軟正黑體" w:eastAsia="微軟正黑體" w:hAnsi="微軟正黑體"/>
+        </w:rPr>
+        <w:t>partition</w:t>
+      </w:r>
+      <w:r>
+        <w:rPr>
+          <w:rFonts w:ascii="微軟正黑體" w:eastAsia="微軟正黑體" w:hAnsi="微軟正黑體" w:hint="eastAsia"/>
+        </w:rPr>
+        <w:t>結束後，</w:t>
+      </w:r>
+      <w:r>
+        <w:rPr>
+          <w:rFonts w:ascii="微軟正黑體" w:eastAsia="微軟正黑體" w:hAnsi="微軟正黑體"/>
+        </w:rPr>
+        <w:t>(left, j)</w:t>
+      </w:r>
+      <w:r>
+        <w:rPr>
+          <w:rFonts w:ascii="微軟正黑體" w:eastAsia="微軟正黑體" w:hAnsi="微軟正黑體" w:hint="eastAsia"/>
+        </w:rPr>
+        <w:t>和(</w:t>
+      </w:r>
+      <w:r>
+        <w:rPr>
+          <w:rFonts w:ascii="微軟正黑體" w:eastAsia="微軟正黑體" w:hAnsi="微軟正黑體"/>
+        </w:rPr>
+        <w:t>i, right)</w:t>
+      </w:r>
+      <w:r>
+        <w:rPr>
+          <w:rFonts w:ascii="微軟正黑體" w:eastAsia="微軟正黑體" w:hAnsi="微軟正黑體" w:hint="eastAsia"/>
+        </w:rPr>
+        <w:t>分別代表兩個</w:t>
+      </w:r>
+      <w:r>
+        <w:rPr>
+          <w:rFonts w:ascii="微軟正黑體" w:eastAsia="微軟正黑體" w:hAnsi="微軟正黑體"/>
+        </w:rPr>
+        <w:t>subarray</w:t>
+      </w:r>
+      <w:r>
+        <w:rPr>
+          <w:rFonts w:ascii="微軟正黑體" w:eastAsia="微軟正黑體" w:hAnsi="微軟正黑體" w:hint="eastAsia"/>
+        </w:rPr>
+        <w:t>的</w:t>
+      </w:r>
+      <w:r>
+        <w:rPr>
+          <w:rFonts w:ascii="微軟正黑體" w:eastAsia="微軟正黑體" w:hAnsi="微軟正黑體"/>
+        </w:rPr>
+        <w:t>index</w:t>
+      </w:r>
+      <w:r>
+        <w:rPr>
+          <w:rFonts w:ascii="微軟正黑體" w:eastAsia="微軟正黑體" w:hAnsi="微軟正黑體" w:hint="eastAsia"/>
+        </w:rPr>
+        <w:t>範圍</w:t>
+      </w:r>
+      <w:r>
+        <w:rPr>
+          <w:rFonts w:ascii="微軟正黑體" w:eastAsia="微軟正黑體" w:hAnsi="微軟正黑體" w:hint="eastAsia"/>
+        </w:rPr>
+        <w:t>，再將這兩個</w:t>
+      </w:r>
+      <w:r>
+        <w:rPr>
+          <w:rFonts w:ascii="微軟正黑體" w:eastAsia="微軟正黑體" w:hAnsi="微軟正黑體"/>
+        </w:rPr>
+        <w:t>subarray</w:t>
+      </w:r>
+      <w:r>
+        <w:rPr>
+          <w:rFonts w:ascii="微軟正黑體" w:eastAsia="微軟正黑體" w:hAnsi="微軟正黑體" w:hint="eastAsia"/>
+        </w:rPr>
+        <w:t>傳入</w:t>
+      </w:r>
+      <w:r>
+        <w:rPr>
+          <w:rFonts w:ascii="微軟正黑體" w:eastAsia="微軟正黑體" w:hAnsi="微軟正黑體"/>
+        </w:rPr>
+        <w:t>quick sort</w:t>
+      </w:r>
+      <w:r>
+        <w:rPr>
+          <w:rFonts w:ascii="微軟正黑體" w:eastAsia="微軟正黑體" w:hAnsi="微軟正黑體" w:hint="eastAsia"/>
+        </w:rPr>
+        <w:t>的</w:t>
+      </w:r>
+      <w:r>
+        <w:rPr>
+          <w:rFonts w:ascii="微軟正黑體" w:eastAsia="微軟正黑體" w:hAnsi="微軟正黑體"/>
+        </w:rPr>
+        <w:t>function</w:t>
+      </w:r>
+      <w:r>
+        <w:rPr>
+          <w:rFonts w:ascii="微軟正黑體" w:eastAsia="微軟正黑體" w:hAnsi="微軟正黑體" w:hint="eastAsia"/>
+        </w:rPr>
+        <w:t>。</w:t>
+      </w:r>
+    </w:p>
+    <w:p>
+      <w:pPr>
+        <w:spacing w:beforeLines="10" w:before="36" w:afterLines="10" w:after="36" w:line="0" w:lineRule="atLeast"/>
+        <w:jc w:val="both"/>
         <w:rPr>
           <w:rFonts w:ascii="微軟正黑體" w:eastAsia="微軟正黑體" w:hAnsi="微軟正黑體"/>
         </w:rPr>
@@ -257,14 +1033,141 @@
     <w:p>
       <w:pPr>
         <w:spacing w:line="0" w:lineRule="atLeast"/>
-        <w:rPr>
-          <w:rFonts w:ascii="微軟正黑體" w:eastAsia="微軟正黑體" w:hAnsi="微軟正黑體"/>
-        </w:rPr>
-      </w:pPr>
-    </w:p>
-    <w:p>
-      <w:pPr>
-        <w:spacing w:line="0" w:lineRule="atLeast"/>
+        <w:jc w:val="both"/>
+        <w:rPr>
+          <w:rFonts w:ascii="微軟正黑體" w:eastAsia="微軟正黑體" w:hAnsi="微軟正黑體"/>
+        </w:rPr>
+      </w:pPr>
+    </w:p>
+    <w:p>
+      <w:pPr>
+        <w:spacing w:beforeLines="10" w:before="36" w:line="0" w:lineRule="atLeast"/>
+        <w:jc w:val="center"/>
+        <w:rPr>
+          <w:rFonts w:ascii="微軟正黑體" w:eastAsia="微軟正黑體" w:hAnsi="微軟正黑體"/>
+        </w:rPr>
+      </w:pPr>
+      <w:r>
+        <w:rPr>
+          <w:rFonts w:ascii="微軟正黑體" w:eastAsia="微軟正黑體" w:hAnsi="微軟正黑體"/>
+        </w:rPr>
+        <w:drawing>
+          <wp:inline distT="0" distB="0" distL="0" distR="0" wp14:anchorId="77062AB2" wp14:editId="7B12840E">
+            <wp:extent cx="5447323" cy="4153414"/>
+            <wp:effectExtent l="0" t="0" r="1270" b="0"/>
+            <wp:docPr id="2" name="圖片 2"/>
+            <wp:cNvGraphicFramePr>
+              <a:graphicFrameLocks xmlns:a="http://schemas.openxmlformats.org/drawingml/2006/main" noChangeAspect="1"/>
+            </wp:cNvGraphicFramePr>
+            <a:graphic xmlns:a="http://schemas.openxmlformats.org/drawingml/2006/main">
+              <a:graphicData uri="http://schemas.openxmlformats.org/drawingml/2006/picture">
+                <pic:pic xmlns:pic="http://schemas.openxmlformats.org/drawingml/2006/picture">
+                  <pic:nvPicPr>
+                    <pic:cNvPr id="1" name=""/>
+                    <pic:cNvPicPr/>
+                  </pic:nvPicPr>
+                  <pic:blipFill>
+                    <a:blip r:embed="rId5"/>
+                    <a:stretch>
+                      <a:fillRect/>
+                    </a:stretch>
+                  </pic:blipFill>
+                  <pic:spPr>
+                    <a:xfrm>
+                      <a:off x="0" y="0"/>
+                      <a:ext cx="5472543" cy="4172643"/>
+                    </a:xfrm>
+                    <a:prstGeom prst="rect">
+                      <a:avLst/>
+                    </a:prstGeom>
+                  </pic:spPr>
+                </pic:pic>
+              </a:graphicData>
+            </a:graphic>
+          </wp:inline>
+        </w:drawing>
+      </w:r>
+    </w:p>
+    <w:p>
+      <w:pPr>
+        <w:spacing w:line="0" w:lineRule="atLeast"/>
+        <w:jc w:val="center"/>
+        <w:rPr>
+          <w:rFonts w:ascii="微軟正黑體" w:eastAsia="微軟正黑體" w:hAnsi="微軟正黑體" w:hint="eastAsia"/>
+          <w:sz w:val="20"/>
+          <w:szCs w:val="20"/>
+        </w:rPr>
+      </w:pPr>
+      <w:r>
+        <w:rPr>
+          <w:rFonts w:ascii="微軟正黑體" w:eastAsia="微軟正黑體" w:hAnsi="微軟正黑體" w:hint="eastAsia"/>
+          <w:sz w:val="20"/>
+          <w:szCs w:val="20"/>
+        </w:rPr>
+        <w:t>圖</w:t>
+      </w:r>
+      <w:r>
+        <w:rPr>
+          <w:rFonts w:ascii="微軟正黑體" w:eastAsia="微軟正黑體" w:hAnsi="微軟正黑體"/>
+          <w:sz w:val="20"/>
+          <w:szCs w:val="20"/>
+        </w:rPr>
+        <w:t>2</w:t>
+      </w:r>
+      <w:r>
+        <w:rPr>
+          <w:rFonts w:ascii="微軟正黑體" w:eastAsia="微軟正黑體" w:hAnsi="微軟正黑體"/>
+          <w:sz w:val="20"/>
+          <w:szCs w:val="20"/>
+        </w:rPr>
+        <w:t>.</w:t>
+      </w:r>
+      <w:r>
+        <w:rPr>
+          <w:rFonts w:ascii="微軟正黑體" w:eastAsia="微軟正黑體" w:hAnsi="微軟正黑體"/>
+          <w:sz w:val="20"/>
+          <w:szCs w:val="20"/>
+        </w:rPr>
+        <w:t xml:space="preserve"> </w:t>
+      </w:r>
+      <w:r>
+        <w:rPr>
+          <w:rFonts w:ascii="微軟正黑體" w:eastAsia="微軟正黑體" w:hAnsi="微軟正黑體"/>
+          <w:sz w:val="20"/>
+          <w:szCs w:val="20"/>
+        </w:rPr>
+        <w:t>Merge</w:t>
+      </w:r>
+      <w:r>
+        <w:rPr>
+          <w:rFonts w:ascii="微軟正黑體" w:eastAsia="微軟正黑體" w:hAnsi="微軟正黑體"/>
+          <w:sz w:val="20"/>
+          <w:szCs w:val="20"/>
+        </w:rPr>
+        <w:t xml:space="preserve"> sort</w:t>
+      </w:r>
+      <w:r>
+        <w:rPr>
+          <w:rFonts w:ascii="微軟正黑體" w:eastAsia="微軟正黑體" w:hAnsi="微軟正黑體" w:hint="eastAsia"/>
+          <w:sz w:val="20"/>
+          <w:szCs w:val="20"/>
+        </w:rPr>
+        <w:t>程式碼</w:t>
+      </w:r>
+    </w:p>
+    <w:p>
+      <w:pPr>
+        <w:spacing w:line="0" w:lineRule="atLeast"/>
+        <w:jc w:val="both"/>
+        <w:rPr>
+          <w:rFonts w:ascii="微軟正黑體" w:eastAsia="微軟正黑體" w:hAnsi="微軟正黑體"/>
+        </w:rPr>
+      </w:pPr>
+    </w:p>
+    <w:p>
+      <w:pPr>
+        <w:spacing w:line="0" w:lineRule="atLeast"/>
+        <w:jc w:val="both"/>
         <w:rPr>
           <w:rFonts w:ascii="微軟正黑體" w:eastAsia="微軟正黑體" w:hAnsi="微軟正黑體"/>
         </w:rPr>
@@ -285,14 +1188,16 @@
     <w:p>
       <w:pPr>
         <w:spacing w:line="0" w:lineRule="atLeast"/>
-        <w:rPr>
-          <w:rFonts w:ascii="微軟正黑體" w:eastAsia="微軟正黑體" w:hAnsi="微軟正黑體"/>
-        </w:rPr>
-      </w:pPr>
-    </w:p>
-    <w:p>
-      <w:pPr>
-        <w:spacing w:line="0" w:lineRule="atLeast"/>
+        <w:jc w:val="both"/>
+        <w:rPr>
+          <w:rFonts w:ascii="微軟正黑體" w:eastAsia="微軟正黑體" w:hAnsi="微軟正黑體"/>
+        </w:rPr>
+      </w:pPr>
+    </w:p>
+    <w:p>
+      <w:pPr>
+        <w:spacing w:line="0" w:lineRule="atLeast"/>
+        <w:jc w:val="both"/>
         <w:rPr>
           <w:rFonts w:ascii="微軟正黑體" w:eastAsia="微軟正黑體" w:hAnsi="微軟正黑體"/>
         </w:rPr>
@@ -313,14 +1218,16 @@
     <w:p>
       <w:pPr>
         <w:spacing w:line="0" w:lineRule="atLeast"/>
-        <w:rPr>
-          <w:rFonts w:ascii="微軟正黑體" w:eastAsia="微軟正黑體" w:hAnsi="微軟正黑體"/>
-        </w:rPr>
-      </w:pPr>
-    </w:p>
-    <w:p>
-      <w:pPr>
-        <w:spacing w:line="0" w:lineRule="atLeast"/>
+        <w:jc w:val="both"/>
+        <w:rPr>
+          <w:rFonts w:ascii="微軟正黑體" w:eastAsia="微軟正黑體" w:hAnsi="微軟正黑體"/>
+        </w:rPr>
+      </w:pPr>
+    </w:p>
+    <w:p>
+      <w:pPr>
+        <w:spacing w:line="0" w:lineRule="atLeast"/>
+        <w:jc w:val="both"/>
         <w:rPr>
           <w:rFonts w:ascii="微軟正黑體" w:eastAsia="微軟正黑體" w:hAnsi="微軟正黑體"/>
         </w:rPr>
@@ -341,24 +1248,27 @@
     <w:p>
       <w:pPr>
         <w:spacing w:line="0" w:lineRule="atLeast"/>
-        <w:rPr>
-          <w:rFonts w:ascii="微軟正黑體" w:eastAsia="微軟正黑體" w:hAnsi="微軟正黑體" w:hint="eastAsia"/>
-        </w:rPr>
-      </w:pPr>
-    </w:p>
-    <w:p>
-      <w:pPr>
-        <w:spacing w:line="0" w:lineRule="atLeast"/>
-        <w:rPr>
-          <w:rFonts w:ascii="微軟正黑體" w:eastAsia="微軟正黑體" w:hAnsi="微軟正黑體"/>
-        </w:rPr>
-      </w:pPr>
-    </w:p>
-    <w:p>
-      <w:pPr>
-        <w:spacing w:line="0" w:lineRule="atLeast"/>
-        <w:rPr>
-          <w:rFonts w:ascii="微軟正黑體" w:eastAsia="微軟正黑體" w:hAnsi="微軟正黑體" w:hint="eastAsia"/>
+        <w:jc w:val="both"/>
+        <w:rPr>
+          <w:rFonts w:ascii="微軟正黑體" w:eastAsia="微軟正黑體" w:hAnsi="微軟正黑體"/>
+        </w:rPr>
+      </w:pPr>
+    </w:p>
+    <w:p>
+      <w:pPr>
+        <w:spacing w:line="0" w:lineRule="atLeast"/>
+        <w:jc w:val="both"/>
+        <w:rPr>
+          <w:rFonts w:ascii="微軟正黑體" w:eastAsia="微軟正黑體" w:hAnsi="微軟正黑體"/>
+        </w:rPr>
+      </w:pPr>
+    </w:p>
+    <w:p>
+      <w:pPr>
+        <w:spacing w:line="0" w:lineRule="atLeast"/>
+        <w:jc w:val="both"/>
+        <w:rPr>
+          <w:rFonts w:ascii="微軟正黑體" w:eastAsia="微軟正黑體" w:hAnsi="微軟正黑體"/>
           <w:b/>
           <w:bCs/>
           <w:sz w:val="36"/>
@@ -399,6 +1309,7 @@
     <w:p>
       <w:pPr>
         <w:spacing w:line="0" w:lineRule="atLeast"/>
+        <w:jc w:val="both"/>
         <w:rPr>
           <w:rFonts w:ascii="微軟正黑體" w:eastAsia="微軟正黑體" w:hAnsi="微軟正黑體"/>
         </w:rPr>
@@ -419,14 +1330,16 @@
     <w:p>
       <w:pPr>
         <w:spacing w:line="0" w:lineRule="atLeast"/>
-        <w:rPr>
-          <w:rFonts w:ascii="微軟正黑體" w:eastAsia="微軟正黑體" w:hAnsi="微軟正黑體"/>
-        </w:rPr>
-      </w:pPr>
-    </w:p>
-    <w:p>
-      <w:pPr>
-        <w:spacing w:line="0" w:lineRule="atLeast"/>
+        <w:jc w:val="both"/>
+        <w:rPr>
+          <w:rFonts w:ascii="微軟正黑體" w:eastAsia="微軟正黑體" w:hAnsi="微軟正黑體"/>
+        </w:rPr>
+      </w:pPr>
+    </w:p>
+    <w:p>
+      <w:pPr>
+        <w:spacing w:line="0" w:lineRule="atLeast"/>
+        <w:jc w:val="both"/>
         <w:rPr>
           <w:rFonts w:ascii="微軟正黑體" w:eastAsia="微軟正黑體" w:hAnsi="微軟正黑體"/>
         </w:rPr>
@@ -447,6 +1360,7 @@
     <w:p>
       <w:pPr>
         <w:spacing w:line="0" w:lineRule="atLeast"/>
+        <w:jc w:val="both"/>
         <w:rPr>
           <w:rFonts w:ascii="微軟正黑體" w:eastAsia="微軟正黑體" w:hAnsi="微軟正黑體"/>
         </w:rPr>
@@ -467,6 +1381,7 @@
     <w:p>
       <w:pPr>
         <w:spacing w:line="0" w:lineRule="atLeast"/>
+        <w:jc w:val="both"/>
         <w:rPr>
           <w:rFonts w:ascii="微軟正黑體" w:eastAsia="微軟正黑體" w:hAnsi="微軟正黑體"/>
         </w:rPr>
@@ -487,6 +1402,7 @@
     <w:p>
       <w:pPr>
         <w:spacing w:line="0" w:lineRule="atLeast"/>
+        <w:jc w:val="both"/>
         <w:rPr>
           <w:rFonts w:ascii="微軟正黑體" w:eastAsia="微軟正黑體" w:hAnsi="微軟正黑體"/>
         </w:rPr>
@@ -507,14 +1423,16 @@
     <w:p>
       <w:pPr>
         <w:spacing w:line="0" w:lineRule="atLeast"/>
-        <w:rPr>
-          <w:rFonts w:ascii="微軟正黑體" w:eastAsia="微軟正黑體" w:hAnsi="微軟正黑體"/>
-        </w:rPr>
-      </w:pPr>
-    </w:p>
-    <w:p>
-      <w:pPr>
-        <w:spacing w:line="0" w:lineRule="atLeast"/>
+        <w:jc w:val="both"/>
+        <w:rPr>
+          <w:rFonts w:ascii="微軟正黑體" w:eastAsia="微軟正黑體" w:hAnsi="微軟正黑體"/>
+        </w:rPr>
+      </w:pPr>
+    </w:p>
+    <w:p>
+      <w:pPr>
+        <w:spacing w:line="0" w:lineRule="atLeast"/>
+        <w:jc w:val="both"/>
         <w:rPr>
           <w:rFonts w:ascii="微軟正黑體" w:eastAsia="微軟正黑體" w:hAnsi="微軟正黑體"/>
         </w:rPr>
@@ -535,6 +1453,7 @@
     <w:p>
       <w:pPr>
         <w:spacing w:line="0" w:lineRule="atLeast"/>
+        <w:jc w:val="both"/>
         <w:rPr>
           <w:rFonts w:ascii="微軟正黑體" w:eastAsia="微軟正黑體" w:hAnsi="微軟正黑體"/>
         </w:rPr>
@@ -555,16 +1474,18 @@
     <w:p>
       <w:pPr>
         <w:spacing w:line="0" w:lineRule="atLeast"/>
-        <w:rPr>
-          <w:rFonts w:ascii="微軟正黑體" w:eastAsia="微軟正黑體" w:hAnsi="微軟正黑體"/>
-        </w:rPr>
-      </w:pPr>
-    </w:p>
-    <w:p>
-      <w:pPr>
-        <w:spacing w:line="0" w:lineRule="atLeast"/>
-        <w:rPr>
-          <w:rFonts w:ascii="微軟正黑體" w:eastAsia="微軟正黑體" w:hAnsi="微軟正黑體" w:hint="eastAsia"/>
+        <w:jc w:val="both"/>
+        <w:rPr>
+          <w:rFonts w:ascii="微軟正黑體" w:eastAsia="微軟正黑體" w:hAnsi="微軟正黑體"/>
+        </w:rPr>
+      </w:pPr>
+    </w:p>
+    <w:p>
+      <w:pPr>
+        <w:spacing w:line="0" w:lineRule="atLeast"/>
+        <w:jc w:val="both"/>
+        <w:rPr>
+          <w:rFonts w:ascii="微軟正黑體" w:eastAsia="微軟正黑體" w:hAnsi="微軟正黑體"/>
           <w:b/>
           <w:bCs/>
           <w:sz w:val="32"/>
@@ -605,6 +1526,7 @@
     <w:p>
       <w:pPr>
         <w:spacing w:line="0" w:lineRule="atLeast"/>
+        <w:jc w:val="both"/>
         <w:rPr>
           <w:rFonts w:ascii="微軟正黑體" w:eastAsia="微軟正黑體" w:hAnsi="微軟正黑體"/>
         </w:rPr>
@@ -625,6 +1547,7 @@
     <w:p>
       <w:pPr>
         <w:spacing w:line="0" w:lineRule="atLeast"/>
+        <w:jc w:val="both"/>
         <w:rPr>
           <w:rFonts w:ascii="微軟正黑體" w:eastAsia="微軟正黑體" w:hAnsi="微軟正黑體"/>
         </w:rPr>
@@ -645,6 +1568,7 @@
     <w:p>
       <w:pPr>
         <w:spacing w:line="0" w:lineRule="atLeast"/>
+        <w:jc w:val="both"/>
         <w:rPr>
           <w:rFonts w:ascii="微軟正黑體" w:eastAsia="微軟正黑體" w:hAnsi="微軟正黑體"/>
         </w:rPr>
@@ -677,6 +1601,7 @@
     <w:p>
       <w:pPr>
         <w:spacing w:line="0" w:lineRule="atLeast"/>
+        <w:jc w:val="both"/>
         <w:rPr>
           <w:rFonts w:ascii="微軟正黑體" w:eastAsia="微軟正黑體" w:hAnsi="微軟正黑體"/>
         </w:rPr>
@@ -697,6 +1622,7 @@
     <w:p>
       <w:pPr>
         <w:spacing w:line="0" w:lineRule="atLeast"/>
+        <w:jc w:val="both"/>
         <w:rPr>
           <w:rFonts w:ascii="微軟正黑體" w:eastAsia="微軟正黑體" w:hAnsi="微軟正黑體"/>
         </w:rPr>
@@ -717,6 +1643,7 @@
     <w:p>
       <w:pPr>
         <w:spacing w:line="0" w:lineRule="atLeast"/>
+        <w:jc w:val="both"/>
         <w:rPr>
           <w:rFonts w:ascii="微軟正黑體" w:eastAsia="微軟正黑體" w:hAnsi="微軟正黑體"/>
         </w:rPr>
@@ -737,15 +1664,15 @@
     <w:p>
       <w:pPr>
         <w:spacing w:line="0" w:lineRule="atLeast"/>
-        <w:rPr>
-          <w:rFonts w:ascii="微軟正黑體" w:eastAsia="微軟正黑體" w:hAnsi="微軟正黑體" w:hint="eastAsia"/>
-        </w:rPr>
-      </w:pPr>
-      <w:r>
-        <w:rPr>
-          <w:rFonts w:ascii="微軟正黑體" w:eastAsia="微軟正黑體" w:hAnsi="微軟正黑體"/>
-        </w:rPr>
-        <w:lastRenderedPageBreak/>
+        <w:jc w:val="both"/>
+        <w:rPr>
+          <w:rFonts w:ascii="微軟正黑體" w:eastAsia="微軟正黑體" w:hAnsi="微軟正黑體"/>
+        </w:rPr>
+      </w:pPr>
+      <w:r>
+        <w:rPr>
+          <w:rFonts w:ascii="微軟正黑體" w:eastAsia="微軟正黑體" w:hAnsi="微軟正黑體"/>
+        </w:rPr>
         <w:t xml:space="preserve">5. </w:t>
       </w:r>
       <w:r>
@@ -1167,7 +2094,6 @@
   <w:style w:type="character" w:default="1" w:styleId="a0">
     <w:name w:val="Default Paragraph Font"/>
     <w:uiPriority w:val="1"/>
-    <w:semiHidden/>
     <w:unhideWhenUsed/>
   </w:style>
   <w:style w:type="table" w:default="1" w:styleId="a1">

</xml_diff>